<commit_message>
* Added basic layout screenshot to proposal
</commit_message>
<xml_diff>
--- a/ProjectProposal.docx
+++ b/ProjectProposal.docx
@@ -1,6 +1,6 @@
 
 <file path=word/document.xml><?xml version="1.0" encoding="utf-8"?>
-<w:document xmlns:wpc="http://schemas.microsoft.com/office/word/2010/wordprocessingCanvas" xmlns:mo="http://schemas.microsoft.com/office/mac/office/2008/main" xmlns:mc="http://schemas.openxmlformats.org/markup-compatibility/2006" xmlns:mv="urn:schemas-microsoft-com:mac:vml" xmlns:o="urn:schemas-microsoft-com:office:office" xmlns:r="http://schemas.openxmlformats.org/officeDocument/2006/relationships" xmlns:m="http://schemas.openxmlformats.org/officeDocument/2006/math" xmlns:v="urn:schemas-microsoft-com:vml" xmlns:wp14="http://schemas.microsoft.com/office/word/2010/wordprocessingDrawing" xmlns:wp="http://schemas.openxmlformats.org/drawingml/2006/wordprocessingDrawing" xmlns:w10="urn:schemas-microsoft-com:office:word" xmlns:w="http://schemas.openxmlformats.org/wordprocessingml/2006/main" xmlns:w14="http://schemas.microsoft.com/office/word/2010/wordml" xmlns:w15="http://schemas.microsoft.com/office/word/2012/wordml" xmlns:wpg="http://schemas.microsoft.com/office/word/2010/wordprocessingGroup" xmlns:wpi="http://schemas.microsoft.com/office/word/2010/wordprocessingInk" xmlns:wne="http://schemas.microsoft.com/office/word/2006/wordml" xmlns:wps="http://schemas.microsoft.com/office/word/2010/wordprocessingShape" mc:Ignorable="w14 w15 wp14">
+<w:document xmlns:wpc="http://schemas.microsoft.com/office/word/2010/wordprocessingCanvas" xmlns:cx="http://schemas.microsoft.com/office/drawing/2014/chartex" xmlns:cx1="http://schemas.microsoft.com/office/drawing/2015/9/8/chartex" xmlns:cx2="http://schemas.microsoft.com/office/drawing/2015/10/21/chartex" xmlns:cx3="http://schemas.microsoft.com/office/drawing/2016/5/9/chartex" xmlns:cx4="http://schemas.microsoft.com/office/drawing/2016/5/10/chartex" xmlns:cx5="http://schemas.microsoft.com/office/drawing/2016/5/11/chartex" xmlns:cx6="http://schemas.microsoft.com/office/drawing/2016/5/12/chartex" xmlns:cx7="http://schemas.microsoft.com/office/drawing/2016/5/13/chartex" xmlns:cx8="http://schemas.microsoft.com/office/drawing/2016/5/14/chartex" xmlns:mc="http://schemas.openxmlformats.org/markup-compatibility/2006" xmlns:aink="http://schemas.microsoft.com/office/drawing/2016/ink" xmlns:am3d="http://schemas.microsoft.com/office/drawing/2017/model3d" xmlns:o="urn:schemas-microsoft-com:office:office" xmlns:r="http://schemas.openxmlformats.org/officeDocument/2006/relationships" xmlns:m="http://schemas.openxmlformats.org/officeDocument/2006/math" xmlns:v="urn:schemas-microsoft-com:vml" xmlns:wp14="http://schemas.microsoft.com/office/word/2010/wordprocessingDrawing" xmlns:wp="http://schemas.openxmlformats.org/drawingml/2006/wordprocessingDrawing" xmlns:w10="urn:schemas-microsoft-com:office:word" xmlns:w="http://schemas.openxmlformats.org/wordprocessingml/2006/main" xmlns:w14="http://schemas.microsoft.com/office/word/2010/wordml" xmlns:w15="http://schemas.microsoft.com/office/word/2012/wordml" xmlns:w16cid="http://schemas.microsoft.com/office/word/2016/wordml/cid" xmlns:w16se="http://schemas.microsoft.com/office/word/2015/wordml/symex" xmlns:wpg="http://schemas.microsoft.com/office/word/2010/wordprocessingGroup" xmlns:wpi="http://schemas.microsoft.com/office/word/2010/wordprocessingInk" xmlns:wne="http://schemas.microsoft.com/office/word/2006/wordml" xmlns:wps="http://schemas.microsoft.com/office/word/2010/wordprocessingShape" mc:Ignorable="w14 w15 w16se w16cid wp14">
   <w:body>
     <w:p>
       <w:pPr>
@@ -18,10 +18,7 @@
       <w:bookmarkStart w:id="0" w:name="day%2006%20project%20startup.txt-9"/>
       <w:bookmarkEnd w:id="0"/>
       <w:r>
-        <w:t xml:space="preserve">Structure </w:t>
-      </w:r>
-      <w:r>
-        <w:t>Diagram</w:t>
+        <w:t>Structure Diagram</w:t>
       </w:r>
       <w:r>
         <w:t xml:space="preserve"> Software</w:t>
@@ -112,7 +109,7 @@
               </wp:anchor>
             </w:drawing>
           </mc:Choice>
-          <mc:Fallback>
+          <mc:Fallback xmlns:mv="urn:schemas-microsoft-com:mac:vml" xmlns:mo="http://schemas.microsoft.com/office/mac/office/2008/main">
             <w:pict>
               <v:line w14:anchorId="6F7C062D" id="Straight Connector 1" o:spid="_x0000_s1026" style="position:absolute;z-index:251659264;visibility:visible;mso-wrap-style:square;mso-wrap-distance-left:9pt;mso-wrap-distance-top:0;mso-wrap-distance-right:9pt;mso-wrap-distance-bottom:0;mso-position-horizontal:absolute;mso-position-horizontal-relative:text;mso-position-vertical:absolute;mso-position-vertical-relative:text" from="4.05pt,3.85pt" to="445.05pt,3.85pt" o:gfxdata="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" strokecolor="#4472c4 [3204]" strokeweight=".5pt">
                 <v:stroke joinstyle="miter"/>
@@ -166,8 +163,19 @@
           <w:sz w:val="18"/>
           <w:szCs w:val="18"/>
         </w:rPr>
-        <w:t>Christopher Emanuel Daldalian</w:t>
-      </w:r>
+        <w:t xml:space="preserve">Christopher Emanuel </w:t>
+      </w:r>
+      <w:proofErr w:type="spellStart"/>
+      <w:r>
+        <w:rPr>
+          <w:rFonts w:ascii="Menlo" w:hAnsi="Menlo" w:cs="Menlo"/>
+          <w:color w:val="172B4D"/>
+          <w:sz w:val="18"/>
+          <w:szCs w:val="18"/>
+        </w:rPr>
+        <w:t>Daldalian</w:t>
+      </w:r>
+      <w:proofErr w:type="spellEnd"/>
       <w:r>
         <w:rPr>
           <w:rFonts w:ascii="Menlo" w:hAnsi="Menlo" w:cs="Menlo"/>
@@ -212,8 +220,19 @@
           <w:sz w:val="18"/>
           <w:szCs w:val="18"/>
         </w:rPr>
-        <w:t>Larisa Sabalin</w:t>
-      </w:r>
+        <w:t xml:space="preserve">Larisa </w:t>
+      </w:r>
+      <w:proofErr w:type="spellStart"/>
+      <w:r>
+        <w:rPr>
+          <w:rFonts w:ascii="Menlo" w:hAnsi="Menlo" w:cs="Menlo"/>
+          <w:color w:val="172B4D"/>
+          <w:sz w:val="18"/>
+          <w:szCs w:val="18"/>
+        </w:rPr>
+        <w:t>Sabalin</w:t>
+      </w:r>
+      <w:proofErr w:type="spellEnd"/>
     </w:p>
     <w:p>
       <w:pPr>
@@ -365,9 +384,13 @@
           <w:numId w:val="1"/>
         </w:numPr>
       </w:pPr>
+      <w:proofErr w:type="spellStart"/>
+      <w:proofErr w:type="gramStart"/>
       <w:r>
         <w:t>MindFusion.Diagramming.Wpf</w:t>
       </w:r>
+      <w:proofErr w:type="spellEnd"/>
+      <w:proofErr w:type="gramEnd"/>
       <w:r>
         <w:t xml:space="preserve"> – for the </w:t>
       </w:r>
@@ -419,8 +442,6 @@
         </w:rPr>
         <w:t>SVG format</w:t>
       </w:r>
-      <w:bookmarkStart w:id="2" w:name="_GoBack"/>
-      <w:bookmarkEnd w:id="2"/>
       <w:r>
         <w:rPr>
           <w:rFonts w:ascii="Arial" w:eastAsia="Times New Roman" w:hAnsi="Arial" w:cs="Arial"/>
@@ -534,13 +555,19 @@
       <w:pPr>
         <w:pStyle w:val="Heading2"/>
       </w:pPr>
-      <w:bookmarkStart w:id="3" w:name="day%2006%20project%20startup.txt-23"/>
-      <w:bookmarkEnd w:id="3"/>
+      <w:bookmarkStart w:id="2" w:name="day%2006%20project%20startup.txt-23"/>
+      <w:bookmarkEnd w:id="2"/>
       <w:r>
         <w:t>Screenshots of all the meaningful windows</w:t>
       </w:r>
       <w:r>
+        <w:t xml:space="preserve"> (next page)</w:t>
+      </w:r>
+      <w:r>
         <w:t>:</w:t>
+      </w:r>
+      <w:r>
+        <w:t xml:space="preserve"> </w:t>
       </w:r>
     </w:p>
     <w:p>
@@ -570,10 +597,10 @@
           <w:szCs w:val="18"/>
         </w:rPr>
       </w:pPr>
-      <w:bookmarkStart w:id="4" w:name="day%2006%20project%20startup.txt-24"/>
-      <w:bookmarkStart w:id="5" w:name="day%2006%20project%20startup.txt-26"/>
+      <w:bookmarkStart w:id="3" w:name="day%2006%20project%20startup.txt-24"/>
+      <w:bookmarkStart w:id="4" w:name="day%2006%20project%20startup.txt-26"/>
+      <w:bookmarkEnd w:id="3"/>
       <w:bookmarkEnd w:id="4"/>
-      <w:bookmarkEnd w:id="5"/>
     </w:p>
     <w:p>
       <w:pPr>
@@ -602,13 +629,69 @@
           <w:szCs w:val="18"/>
         </w:rPr>
       </w:pPr>
-      <w:bookmarkStart w:id="6" w:name="day%2006%20project%20startup.txt-27"/>
-      <w:bookmarkStart w:id="7" w:name="day%2006%20project%20startup.txt-29"/>
+      <w:bookmarkStart w:id="5" w:name="day%2006%20project%20startup.txt-27"/>
+      <w:bookmarkStart w:id="6" w:name="day%2006%20project%20startup.txt-29"/>
+      <w:bookmarkEnd w:id="5"/>
       <w:bookmarkEnd w:id="6"/>
+    </w:p>
+    <w:p>
+      <w:bookmarkStart w:id="7" w:name="day%2006%20project%20startup.txt-30"/>
       <w:bookmarkEnd w:id="7"/>
-    </w:p>
-    <w:p>
-      <w:bookmarkStart w:id="8" w:name="day%2006%20project%20startup.txt-30"/>
+      <w:r>
+        <w:rPr>
+          <w:noProof/>
+        </w:rPr>
+        <w:lastRenderedPageBreak/>
+        <w:drawing>
+          <wp:inline distT="0" distB="0" distL="0" distR="0" wp14:anchorId="11690F6D" wp14:editId="5C304E97">
+            <wp:extent cx="4962525" cy="3253958"/>
+            <wp:effectExtent l="0" t="0" r="0" b="3810"/>
+            <wp:docPr id="2" name="Picture 2"/>
+            <wp:cNvGraphicFramePr>
+              <a:graphicFrameLocks xmlns:a="http://schemas.openxmlformats.org/drawingml/2006/main" noChangeAspect="1"/>
+            </wp:cNvGraphicFramePr>
+            <a:graphic xmlns:a="http://schemas.openxmlformats.org/drawingml/2006/main">
+              <a:graphicData uri="http://schemas.openxmlformats.org/drawingml/2006/picture">
+                <pic:pic xmlns:pic="http://schemas.openxmlformats.org/drawingml/2006/picture">
+                  <pic:nvPicPr>
+                    <pic:cNvPr id="0" name="Picture 1"/>
+                    <pic:cNvPicPr>
+                      <a:picLocks noChangeAspect="1" noChangeArrowheads="1"/>
+                    </pic:cNvPicPr>
+                  </pic:nvPicPr>
+                  <pic:blipFill>
+                    <a:blip r:embed="rId5">
+                      <a:extLst>
+                        <a:ext uri="{28A0092B-C50C-407E-A947-70E740481C1C}">
+                          <a14:useLocalDpi xmlns:a14="http://schemas.microsoft.com/office/drawing/2010/main" val="0"/>
+                        </a:ext>
+                      </a:extLst>
+                    </a:blip>
+                    <a:srcRect/>
+                    <a:stretch>
+                      <a:fillRect/>
+                    </a:stretch>
+                  </pic:blipFill>
+                  <pic:spPr bwMode="auto">
+                    <a:xfrm>
+                      <a:off x="0" y="0"/>
+                      <a:ext cx="4990896" cy="3272561"/>
+                    </a:xfrm>
+                    <a:prstGeom prst="rect">
+                      <a:avLst/>
+                    </a:prstGeom>
+                    <a:noFill/>
+                    <a:ln>
+                      <a:noFill/>
+                    </a:ln>
+                  </pic:spPr>
+                </pic:pic>
+              </a:graphicData>
+            </a:graphic>
+          </wp:inline>
+        </w:drawing>
+      </w:r>
+      <w:bookmarkStart w:id="8" w:name="_GoBack"/>
       <w:bookmarkEnd w:id="8"/>
     </w:p>
     <w:sectPr>
@@ -622,8 +705,8 @@
 </file>
 
 <file path=word/numbering.xml><?xml version="1.0" encoding="utf-8"?>
-<w:numbering xmlns:wpc="http://schemas.microsoft.com/office/word/2010/wordprocessingCanvas" xmlns:mo="http://schemas.microsoft.com/office/mac/office/2008/main" xmlns:mc="http://schemas.openxmlformats.org/markup-compatibility/2006" xmlns:mv="urn:schemas-microsoft-com:mac:vml" xmlns:o="urn:schemas-microsoft-com:office:office" xmlns:r="http://schemas.openxmlformats.org/officeDocument/2006/relationships" xmlns:m="http://schemas.openxmlformats.org/officeDocument/2006/math" xmlns:v="urn:schemas-microsoft-com:vml" xmlns:wp14="http://schemas.microsoft.com/office/word/2010/wordprocessingDrawing" xmlns:wp="http://schemas.openxmlformats.org/drawingml/2006/wordprocessingDrawing" xmlns:w10="urn:schemas-microsoft-com:office:word" xmlns:w="http://schemas.openxmlformats.org/wordprocessingml/2006/main" xmlns:w14="http://schemas.microsoft.com/office/word/2010/wordml" xmlns:w15="http://schemas.microsoft.com/office/word/2012/wordml" xmlns:wpg="http://schemas.microsoft.com/office/word/2010/wordprocessingGroup" xmlns:wpi="http://schemas.microsoft.com/office/word/2010/wordprocessingInk" xmlns:wne="http://schemas.microsoft.com/office/word/2006/wordml" xmlns:wps="http://schemas.microsoft.com/office/word/2010/wordprocessingShape" mc:Ignorable="w14 w15 wp14">
-  <w:abstractNum w:abstractNumId="0">
+<w:numbering xmlns:wpc="http://schemas.microsoft.com/office/word/2010/wordprocessingCanvas" xmlns:cx="http://schemas.microsoft.com/office/drawing/2014/chartex" xmlns:cx1="http://schemas.microsoft.com/office/drawing/2015/9/8/chartex" xmlns:cx2="http://schemas.microsoft.com/office/drawing/2015/10/21/chartex" xmlns:cx3="http://schemas.microsoft.com/office/drawing/2016/5/9/chartex" xmlns:cx4="http://schemas.microsoft.com/office/drawing/2016/5/10/chartex" xmlns:cx5="http://schemas.microsoft.com/office/drawing/2016/5/11/chartex" xmlns:cx6="http://schemas.microsoft.com/office/drawing/2016/5/12/chartex" xmlns:cx7="http://schemas.microsoft.com/office/drawing/2016/5/13/chartex" xmlns:cx8="http://schemas.microsoft.com/office/drawing/2016/5/14/chartex" xmlns:mc="http://schemas.openxmlformats.org/markup-compatibility/2006" xmlns:aink="http://schemas.microsoft.com/office/drawing/2016/ink" xmlns:am3d="http://schemas.microsoft.com/office/drawing/2017/model3d" xmlns:o="urn:schemas-microsoft-com:office:office" xmlns:r="http://schemas.openxmlformats.org/officeDocument/2006/relationships" xmlns:m="http://schemas.openxmlformats.org/officeDocument/2006/math" xmlns:v="urn:schemas-microsoft-com:vml" xmlns:wp14="http://schemas.microsoft.com/office/word/2010/wordprocessingDrawing" xmlns:wp="http://schemas.openxmlformats.org/drawingml/2006/wordprocessingDrawing" xmlns:w10="urn:schemas-microsoft-com:office:word" xmlns:w="http://schemas.openxmlformats.org/wordprocessingml/2006/main" xmlns:w14="http://schemas.microsoft.com/office/word/2010/wordml" xmlns:w15="http://schemas.microsoft.com/office/word/2012/wordml" xmlns:w16cid="http://schemas.microsoft.com/office/word/2016/wordml/cid" xmlns:w16se="http://schemas.microsoft.com/office/word/2015/wordml/symex" xmlns:wpg="http://schemas.microsoft.com/office/word/2010/wordprocessingGroup" xmlns:wpi="http://schemas.microsoft.com/office/word/2010/wordprocessingInk" xmlns:wne="http://schemas.microsoft.com/office/word/2006/wordml" xmlns:wps="http://schemas.microsoft.com/office/word/2010/wordprocessingShape" mc:Ignorable="w14 w15 w16se w16cid wp14">
+  <w:abstractNum w:abstractNumId="0" w15:restartNumberingAfterBreak="0">
     <w:nsid w:val="2B650623"/>
     <w:multiLevelType w:val="hybridMultilevel"/>
     <w:tmpl w:val="36EED344"/>
@@ -743,7 +826,7 @@
 </file>
 
 <file path=word/styles.xml><?xml version="1.0" encoding="utf-8"?>
-<w:styles xmlns:mc="http://schemas.openxmlformats.org/markup-compatibility/2006" xmlns:r="http://schemas.openxmlformats.org/officeDocument/2006/relationships" xmlns:w="http://schemas.openxmlformats.org/wordprocessingml/2006/main" xmlns:w14="http://schemas.microsoft.com/office/word/2010/wordml" xmlns:w15="http://schemas.microsoft.com/office/word/2012/wordml" mc:Ignorable="w14 w15">
+<w:styles xmlns:mc="http://schemas.openxmlformats.org/markup-compatibility/2006" xmlns:r="http://schemas.openxmlformats.org/officeDocument/2006/relationships" xmlns:w="http://schemas.openxmlformats.org/wordprocessingml/2006/main" xmlns:w14="http://schemas.microsoft.com/office/word/2010/wordml" xmlns:w15="http://schemas.microsoft.com/office/word/2012/wordml" xmlns:w16cid="http://schemas.microsoft.com/office/word/2016/wordml/cid" xmlns:w16se="http://schemas.microsoft.com/office/word/2015/wordml/symex" mc:Ignorable="w14 w15 w16se w16cid">
   <w:docDefaults>
     <w:rPrDefault>
       <w:rPr>
@@ -755,7 +838,7 @@
     </w:rPrDefault>
     <w:pPrDefault/>
   </w:docDefaults>
-  <w:latentStyles w:defLockedState="0" w:defUIPriority="99" w:defSemiHidden="0" w:defUnhideWhenUsed="0" w:defQFormat="0" w:count="382">
+  <w:latentStyles w:defLockedState="0" w:defUIPriority="99" w:defSemiHidden="0" w:defUnhideWhenUsed="0" w:defQFormat="0" w:count="375">
     <w:lsdException w:name="Normal" w:uiPriority="0" w:qFormat="1"/>
     <w:lsdException w:name="heading 1" w:uiPriority="9" w:qFormat="1"/>
     <w:lsdException w:name="heading 2" w:semiHidden="1" w:uiPriority="9" w:unhideWhenUsed="1" w:qFormat="1"/>
@@ -912,15 +995,6 @@
     <w:lsdException w:name="Balloon Text" w:semiHidden="1" w:unhideWhenUsed="1"/>
     <w:lsdException w:name="Table Grid" w:uiPriority="39"/>
     <w:lsdException w:name="Table Theme" w:semiHidden="1" w:unhideWhenUsed="1"/>
-    <w:lsdException w:name="Note Level 1" w:semiHidden="1" w:unhideWhenUsed="1"/>
-    <w:lsdException w:name="Note Level 2" w:semiHidden="1" w:unhideWhenUsed="1"/>
-    <w:lsdException w:name="Note Level 3" w:semiHidden="1" w:unhideWhenUsed="1"/>
-    <w:lsdException w:name="Note Level 4" w:semiHidden="1" w:unhideWhenUsed="1"/>
-    <w:lsdException w:name="Note Level 5" w:semiHidden="1" w:unhideWhenUsed="1"/>
-    <w:lsdException w:name="Note Level 6" w:semiHidden="1" w:unhideWhenUsed="1"/>
-    <w:lsdException w:name="Note Level 7" w:semiHidden="1" w:unhideWhenUsed="1"/>
-    <w:lsdException w:name="Note Level 8" w:semiHidden="1" w:unhideWhenUsed="1"/>
-    <w:lsdException w:name="Note Level 9" w:semiHidden="1" w:unhideWhenUsed="1"/>
     <w:lsdException w:name="Placeholder Text" w:semiHidden="1"/>
     <w:lsdException w:name="No Spacing" w:uiPriority="1" w:qFormat="1"/>
     <w:lsdException w:name="Light Shading" w:uiPriority="60"/>

</xml_diff>

<commit_message>
Scrum for the day
*Larisa
</commit_message>
<xml_diff>
--- a/ProjectProposal.docx
+++ b/ProjectProposal.docx
@@ -1,6 +1,6 @@
 
 <file path=word/document.xml><?xml version="1.0" encoding="utf-8"?>
-<w:document xmlns:wpc="http://schemas.microsoft.com/office/word/2010/wordprocessingCanvas" xmlns:cx="http://schemas.microsoft.com/office/drawing/2014/chartex" xmlns:cx1="http://schemas.microsoft.com/office/drawing/2015/9/8/chartex" xmlns:cx2="http://schemas.microsoft.com/office/drawing/2015/10/21/chartex" xmlns:cx3="http://schemas.microsoft.com/office/drawing/2016/5/9/chartex" xmlns:cx4="http://schemas.microsoft.com/office/drawing/2016/5/10/chartex" xmlns:cx5="http://schemas.microsoft.com/office/drawing/2016/5/11/chartex" xmlns:cx6="http://schemas.microsoft.com/office/drawing/2016/5/12/chartex" xmlns:cx7="http://schemas.microsoft.com/office/drawing/2016/5/13/chartex" xmlns:cx8="http://schemas.microsoft.com/office/drawing/2016/5/14/chartex" xmlns:mc="http://schemas.openxmlformats.org/markup-compatibility/2006" xmlns:aink="http://schemas.microsoft.com/office/drawing/2016/ink" xmlns:am3d="http://schemas.microsoft.com/office/drawing/2017/model3d" xmlns:o="urn:schemas-microsoft-com:office:office" xmlns:r="http://schemas.openxmlformats.org/officeDocument/2006/relationships" xmlns:m="http://schemas.openxmlformats.org/officeDocument/2006/math" xmlns:v="urn:schemas-microsoft-com:vml" xmlns:wp14="http://schemas.microsoft.com/office/word/2010/wordprocessingDrawing" xmlns:wp="http://schemas.openxmlformats.org/drawingml/2006/wordprocessingDrawing" xmlns:w10="urn:schemas-microsoft-com:office:word" xmlns:w="http://schemas.openxmlformats.org/wordprocessingml/2006/main" xmlns:w14="http://schemas.microsoft.com/office/word/2010/wordml" xmlns:w15="http://schemas.microsoft.com/office/word/2012/wordml" xmlns:w16cid="http://schemas.microsoft.com/office/word/2016/wordml/cid" xmlns:w16se="http://schemas.microsoft.com/office/word/2015/wordml/symex" xmlns:wpg="http://schemas.microsoft.com/office/word/2010/wordprocessingGroup" xmlns:wpi="http://schemas.microsoft.com/office/word/2010/wordprocessingInk" xmlns:wne="http://schemas.microsoft.com/office/word/2006/wordml" xmlns:wps="http://schemas.microsoft.com/office/word/2010/wordprocessingShape" mc:Ignorable="w14 w15 w16se w16cid wp14">
+<w:document xmlns:wpc="http://schemas.microsoft.com/office/word/2010/wordprocessingCanvas" xmlns:cx="http://schemas.microsoft.com/office/drawing/2014/chartex" xmlns:cx1="http://schemas.microsoft.com/office/drawing/2015/9/8/chartex" xmlns:mc="http://schemas.openxmlformats.org/markup-compatibility/2006" xmlns:o="urn:schemas-microsoft-com:office:office" xmlns:r="http://schemas.openxmlformats.org/officeDocument/2006/relationships" xmlns:m="http://schemas.openxmlformats.org/officeDocument/2006/math" xmlns:v="urn:schemas-microsoft-com:vml" xmlns:wp14="http://schemas.microsoft.com/office/word/2010/wordprocessingDrawing" xmlns:wp="http://schemas.openxmlformats.org/drawingml/2006/wordprocessingDrawing" xmlns:w10="urn:schemas-microsoft-com:office:word" xmlns:w="http://schemas.openxmlformats.org/wordprocessingml/2006/main" xmlns:w14="http://schemas.microsoft.com/office/word/2010/wordml" xmlns:w15="http://schemas.microsoft.com/office/word/2012/wordml" xmlns:w16se="http://schemas.microsoft.com/office/word/2015/wordml/symex" xmlns:wpg="http://schemas.microsoft.com/office/word/2010/wordprocessingGroup" xmlns:wpi="http://schemas.microsoft.com/office/word/2010/wordprocessingInk" xmlns:wne="http://schemas.microsoft.com/office/word/2006/wordml" xmlns:wps="http://schemas.microsoft.com/office/word/2010/wordprocessingShape" mc:Ignorable="w14 w15 w16se wp14">
   <w:body>
     <w:p>
       <w:pPr>
@@ -109,7 +109,7 @@
               </wp:anchor>
             </w:drawing>
           </mc:Choice>
-          <mc:Fallback xmlns:mv="urn:schemas-microsoft-com:mac:vml" xmlns:mo="http://schemas.microsoft.com/office/mac/office/2008/main">
+          <mc:Fallback xmlns:mo="http://schemas.microsoft.com/office/mac/office/2008/main" xmlns:mv="urn:schemas-microsoft-com:mac:vml" xmlns:w16cid="http://schemas.microsoft.com/office/word/2016/wordml/cid" xmlns:am3d="http://schemas.microsoft.com/office/drawing/2017/model3d" xmlns:aink="http://schemas.microsoft.com/office/drawing/2016/ink" xmlns:cx8="http://schemas.microsoft.com/office/drawing/2016/5/14/chartex" xmlns:cx7="http://schemas.microsoft.com/office/drawing/2016/5/13/chartex" xmlns:cx6="http://schemas.microsoft.com/office/drawing/2016/5/12/chartex" xmlns:cx5="http://schemas.microsoft.com/office/drawing/2016/5/11/chartex" xmlns:cx4="http://schemas.microsoft.com/office/drawing/2016/5/10/chartex" xmlns:cx3="http://schemas.microsoft.com/office/drawing/2016/5/9/chartex" xmlns:cx2="http://schemas.microsoft.com/office/drawing/2015/10/21/chartex">
             <w:pict>
               <v:line w14:anchorId="6F7C062D" id="Straight Connector 1" o:spid="_x0000_s1026" style="position:absolute;z-index:251659264;visibility:visible;mso-wrap-style:square;mso-wrap-distance-left:9pt;mso-wrap-distance-top:0;mso-wrap-distance-right:9pt;mso-wrap-distance-bottom:0;mso-position-horizontal:absolute;mso-position-horizontal-relative:text;mso-position-vertical:absolute;mso-position-vertical-relative:text" from="4.05pt,3.85pt" to="445.05pt,3.85pt" o:gfxdata="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" strokecolor="#4472c4 [3204]" strokeweight=".5pt">
                 <v:stroke joinstyle="miter"/>
@@ -163,19 +163,8 @@
           <w:sz w:val="18"/>
           <w:szCs w:val="18"/>
         </w:rPr>
-        <w:t xml:space="preserve">Christopher Emanuel </w:t>
-      </w:r>
-      <w:proofErr w:type="spellStart"/>
-      <w:r>
-        <w:rPr>
-          <w:rFonts w:ascii="Menlo" w:hAnsi="Menlo" w:cs="Menlo"/>
-          <w:color w:val="172B4D"/>
-          <w:sz w:val="18"/>
-          <w:szCs w:val="18"/>
-        </w:rPr>
-        <w:t>Daldalian</w:t>
-      </w:r>
-      <w:proofErr w:type="spellEnd"/>
+        <w:t>Christopher Emanuel Daldalian</w:t>
+      </w:r>
       <w:r>
         <w:rPr>
           <w:rFonts w:ascii="Menlo" w:hAnsi="Menlo" w:cs="Menlo"/>
@@ -220,19 +209,8 @@
           <w:sz w:val="18"/>
           <w:szCs w:val="18"/>
         </w:rPr>
-        <w:t xml:space="preserve">Larisa </w:t>
-      </w:r>
-      <w:proofErr w:type="spellStart"/>
-      <w:r>
-        <w:rPr>
-          <w:rFonts w:ascii="Menlo" w:hAnsi="Menlo" w:cs="Menlo"/>
-          <w:color w:val="172B4D"/>
-          <w:sz w:val="18"/>
-          <w:szCs w:val="18"/>
-        </w:rPr>
-        <w:t>Sabalin</w:t>
-      </w:r>
-      <w:proofErr w:type="spellEnd"/>
+        <w:t>Larisa Sabalin</w:t>
+      </w:r>
     </w:p>
     <w:p>
       <w:pPr>
@@ -384,13 +362,9 @@
           <w:numId w:val="1"/>
         </w:numPr>
       </w:pPr>
-      <w:proofErr w:type="spellStart"/>
-      <w:proofErr w:type="gramStart"/>
       <w:r>
         <w:t>MindFusion.Diagramming.Wpf</w:t>
       </w:r>
-      <w:proofErr w:type="spellEnd"/>
-      <w:proofErr w:type="gramEnd"/>
       <w:r>
         <w:t xml:space="preserve"> – for the </w:t>
       </w:r>
@@ -633,10 +607,21 @@
       <w:bookmarkStart w:id="6" w:name="day%2006%20project%20startup.txt-29"/>
       <w:bookmarkEnd w:id="5"/>
       <w:bookmarkEnd w:id="6"/>
-    </w:p>
-    <w:p>
-      <w:bookmarkStart w:id="7" w:name="day%2006%20project%20startup.txt-30"/>
+      <w:r>
+        <w:rPr>
+          <w:rFonts w:ascii="Menlo" w:hAnsi="Menlo" w:cs="Menlo"/>
+          <w:color w:val="172B4D"/>
+          <w:sz w:val="18"/>
+          <w:szCs w:val="18"/>
+        </w:rPr>
+        <w:t>The final will be more elaborated then the following screen shot. It is just for basic reference.</w:t>
+      </w:r>
+      <w:bookmarkStart w:id="7" w:name="_GoBack"/>
       <w:bookmarkEnd w:id="7"/>
+    </w:p>
+    <w:p>
+      <w:bookmarkStart w:id="8" w:name="day%2006%20project%20startup.txt-30"/>
+      <w:bookmarkEnd w:id="8"/>
       <w:r>
         <w:rPr>
           <w:noProof/>
@@ -691,8 +676,6 @@
           </wp:inline>
         </w:drawing>
       </w:r>
-      <w:bookmarkStart w:id="8" w:name="_GoBack"/>
-      <w:bookmarkEnd w:id="8"/>
     </w:p>
     <w:sectPr>
       <w:pgSz w:w="12240" w:h="15840"/>
@@ -705,7 +688,7 @@
 </file>
 
 <file path=word/numbering.xml><?xml version="1.0" encoding="utf-8"?>
-<w:numbering xmlns:wpc="http://schemas.microsoft.com/office/word/2010/wordprocessingCanvas" xmlns:cx="http://schemas.microsoft.com/office/drawing/2014/chartex" xmlns:cx1="http://schemas.microsoft.com/office/drawing/2015/9/8/chartex" xmlns:cx2="http://schemas.microsoft.com/office/drawing/2015/10/21/chartex" xmlns:cx3="http://schemas.microsoft.com/office/drawing/2016/5/9/chartex" xmlns:cx4="http://schemas.microsoft.com/office/drawing/2016/5/10/chartex" xmlns:cx5="http://schemas.microsoft.com/office/drawing/2016/5/11/chartex" xmlns:cx6="http://schemas.microsoft.com/office/drawing/2016/5/12/chartex" xmlns:cx7="http://schemas.microsoft.com/office/drawing/2016/5/13/chartex" xmlns:cx8="http://schemas.microsoft.com/office/drawing/2016/5/14/chartex" xmlns:mc="http://schemas.openxmlformats.org/markup-compatibility/2006" xmlns:aink="http://schemas.microsoft.com/office/drawing/2016/ink" xmlns:am3d="http://schemas.microsoft.com/office/drawing/2017/model3d" xmlns:o="urn:schemas-microsoft-com:office:office" xmlns:r="http://schemas.openxmlformats.org/officeDocument/2006/relationships" xmlns:m="http://schemas.openxmlformats.org/officeDocument/2006/math" xmlns:v="urn:schemas-microsoft-com:vml" xmlns:wp14="http://schemas.microsoft.com/office/word/2010/wordprocessingDrawing" xmlns:wp="http://schemas.openxmlformats.org/drawingml/2006/wordprocessingDrawing" xmlns:w10="urn:schemas-microsoft-com:office:word" xmlns:w="http://schemas.openxmlformats.org/wordprocessingml/2006/main" xmlns:w14="http://schemas.microsoft.com/office/word/2010/wordml" xmlns:w15="http://schemas.microsoft.com/office/word/2012/wordml" xmlns:w16cid="http://schemas.microsoft.com/office/word/2016/wordml/cid" xmlns:w16se="http://schemas.microsoft.com/office/word/2015/wordml/symex" xmlns:wpg="http://schemas.microsoft.com/office/word/2010/wordprocessingGroup" xmlns:wpi="http://schemas.microsoft.com/office/word/2010/wordprocessingInk" xmlns:wne="http://schemas.microsoft.com/office/word/2006/wordml" xmlns:wps="http://schemas.microsoft.com/office/word/2010/wordprocessingShape" mc:Ignorable="w14 w15 w16se w16cid wp14">
+<w:numbering xmlns:wpc="http://schemas.microsoft.com/office/word/2010/wordprocessingCanvas" xmlns:cx="http://schemas.microsoft.com/office/drawing/2014/chartex" xmlns:cx1="http://schemas.microsoft.com/office/drawing/2015/9/8/chartex" xmlns:mc="http://schemas.openxmlformats.org/markup-compatibility/2006" xmlns:o="urn:schemas-microsoft-com:office:office" xmlns:r="http://schemas.openxmlformats.org/officeDocument/2006/relationships" xmlns:m="http://schemas.openxmlformats.org/officeDocument/2006/math" xmlns:v="urn:schemas-microsoft-com:vml" xmlns:wp14="http://schemas.microsoft.com/office/word/2010/wordprocessingDrawing" xmlns:wp="http://schemas.openxmlformats.org/drawingml/2006/wordprocessingDrawing" xmlns:w10="urn:schemas-microsoft-com:office:word" xmlns:w="http://schemas.openxmlformats.org/wordprocessingml/2006/main" xmlns:w14="http://schemas.microsoft.com/office/word/2010/wordml" xmlns:w15="http://schemas.microsoft.com/office/word/2012/wordml" xmlns:w16se="http://schemas.microsoft.com/office/word/2015/wordml/symex" xmlns:wpg="http://schemas.microsoft.com/office/word/2010/wordprocessingGroup" xmlns:wpi="http://schemas.microsoft.com/office/word/2010/wordprocessingInk" xmlns:wne="http://schemas.microsoft.com/office/word/2006/wordml" xmlns:wps="http://schemas.microsoft.com/office/word/2010/wordprocessingShape" mc:Ignorable="w14 w15 w16se wp14">
   <w:abstractNum w:abstractNumId="0" w15:restartNumberingAfterBreak="0">
     <w:nsid w:val="2B650623"/>
     <w:multiLevelType w:val="hybridMultilevel"/>
@@ -826,7 +809,7 @@
 </file>
 
 <file path=word/styles.xml><?xml version="1.0" encoding="utf-8"?>
-<w:styles xmlns:mc="http://schemas.openxmlformats.org/markup-compatibility/2006" xmlns:r="http://schemas.openxmlformats.org/officeDocument/2006/relationships" xmlns:w="http://schemas.openxmlformats.org/wordprocessingml/2006/main" xmlns:w14="http://schemas.microsoft.com/office/word/2010/wordml" xmlns:w15="http://schemas.microsoft.com/office/word/2012/wordml" xmlns:w16cid="http://schemas.microsoft.com/office/word/2016/wordml/cid" xmlns:w16se="http://schemas.microsoft.com/office/word/2015/wordml/symex" mc:Ignorable="w14 w15 w16se w16cid">
+<w:styles xmlns:mc="http://schemas.openxmlformats.org/markup-compatibility/2006" xmlns:r="http://schemas.openxmlformats.org/officeDocument/2006/relationships" xmlns:w="http://schemas.openxmlformats.org/wordprocessingml/2006/main" xmlns:w14="http://schemas.microsoft.com/office/word/2010/wordml" xmlns:w15="http://schemas.microsoft.com/office/word/2012/wordml" xmlns:w16se="http://schemas.microsoft.com/office/word/2015/wordml/symex" mc:Ignorable="w14 w15 w16se">
   <w:docDefaults>
     <w:rPrDefault>
       <w:rPr>
@@ -838,7 +821,7 @@
     </w:rPrDefault>
     <w:pPrDefault/>
   </w:docDefaults>
-  <w:latentStyles w:defLockedState="0" w:defUIPriority="99" w:defSemiHidden="0" w:defUnhideWhenUsed="0" w:defQFormat="0" w:count="375">
+  <w:latentStyles w:defLockedState="0" w:defUIPriority="99" w:defSemiHidden="0" w:defUnhideWhenUsed="0" w:defQFormat="0" w:count="371">
     <w:lsdException w:name="Normal" w:uiPriority="0" w:qFormat="1"/>
     <w:lsdException w:name="heading 1" w:uiPriority="9" w:qFormat="1"/>
     <w:lsdException w:name="heading 2" w:semiHidden="1" w:uiPriority="9" w:unhideWhenUsed="1" w:qFormat="1"/>
@@ -1210,8 +1193,6 @@
     <w:lsdException w:name="List Table 5 Dark Accent 6" w:uiPriority="50"/>
     <w:lsdException w:name="List Table 6 Colorful Accent 6" w:uiPriority="51"/>
     <w:lsdException w:name="List Table 7 Colorful Accent 6" w:uiPriority="52"/>
-    <w:lsdException w:name="Mention" w:semiHidden="1" w:unhideWhenUsed="1"/>
-    <w:lsdException w:name="Smart Hyperlink" w:semiHidden="1" w:unhideWhenUsed="1"/>
   </w:latentStyles>
   <w:style w:type="paragraph" w:default="1" w:styleId="Normal">
     <w:name w:val="Normal"/>

</xml_diff>